<commit_message>
Se completa presupuesto con su justificación y el flujo de caja
</commit_message>
<xml_diff>
--- a/Proyecto/Primera Entrega/Documentos/Parte Camilo Final - Entrega 09 Marzo.docx
+++ b/Proyecto/Primera Entrega/Documentos/Parte Camilo Final - Entrega 09 Marzo.docx
@@ -4,7 +4,7 @@
   <w:body>
     <w:p>
       <w:pPr>
-        <w:jc w:val="center"/>
+        <w:jc w:val="both"/>
         <w:rPr>
           <w:b/>
         </w:rPr>
@@ -27,16 +27,14 @@
         <w:t>débiles</w:t>
       </w:r>
       <w:r>
-        <w:t>.</w:t>
-      </w:r>
-      <w:r>
-        <w:t xml:space="preserve"> </w:t>
+        <w:t xml:space="preserve">. </w:t>
       </w:r>
       <w:sdt>
         <w:sdtPr>
           <w:id w:val="137846377"/>
           <w:citation/>
         </w:sdtPr>
+        <w:sdtEndPr/>
         <w:sdtContent>
           <w:r>
             <w:fldChar w:fldCharType="begin"/>
@@ -67,7 +65,13 @@
         <w:t>La administración de un proyecto de software requiere una combinación de habilidades administrativas y sociales para predecir los problemas que se pueden presentar y para implementar la contingencia adecuada.</w:t>
       </w:r>
       <w:r>
-        <w:t xml:space="preserve"> [3]</w:t>
+        <w:t xml:space="preserve"> [</w:t>
+      </w:r>
+      <w:r>
+        <w:t>9</w:t>
+      </w:r>
+      <w:r>
+        <w:t>]</w:t>
       </w:r>
     </w:p>
     <w:p>
@@ -92,6 +96,7 @@
     </w:p>
     <w:p>
       <w:pPr>
+        <w:jc w:val="both"/>
         <w:rPr>
           <w:b/>
         </w:rPr>
@@ -122,6 +127,9 @@
       </w:r>
     </w:p>
     <w:p>
+      <w:pPr>
+        <w:jc w:val="both"/>
+      </w:pPr>
       <w:r>
         <w:t>En los proyectos de software el recurso fundamental es la mano de obra de ingenieros de software, analistas, programadores, gerentes, etc. cada miembro del equipo es parte vital del proyecto. En la mayoría de los casos, los demás recursos tales como Hardware o Software tienen una influencia despreciable en los costes.</w:t>
       </w:r>
@@ -130,6 +138,7 @@
           <w:id w:val="1458072360"/>
           <w:citation/>
         </w:sdtPr>
+        <w:sdtEndPr/>
         <w:sdtContent>
           <w:r>
             <w:fldChar w:fldCharType="begin"/>
@@ -159,20 +168,54 @@
       </w:sdt>
     </w:p>
     <w:p>
-      <w:r>
-        <w:t xml:space="preserve">CONTENIDO: </w:t>
-      </w:r>
-      <w:r>
-        <w:t>Para cada actividad principal identificada en el WBS (por ejemplo, fases del proyecto), indicar los recursos necesarios y los roles requeridos para ejecutarla.</w:t>
-      </w:r>
-    </w:p>
-    <w:p>
+      <w:pPr>
+        <w:jc w:val="both"/>
+      </w:pPr>
+      <w:r>
+        <w:t xml:space="preserve">Sin embargo el software utilizado para la realización del proyecto no </w:t>
+      </w:r>
+      <w:r>
+        <w:t>tenía</w:t>
+      </w:r>
+      <w:r>
+        <w:t xml:space="preserve"> ningún costo</w:t>
+      </w:r>
+      <w:r>
+        <w:t xml:space="preserve"> asociado</w:t>
+      </w:r>
+      <w:bookmarkStart w:id="0" w:name="_GoBack"/>
+      <w:bookmarkEnd w:id="0"/>
+      <w:r>
+        <w:t>, por lo que solamente se tuvo en cuenta la mano de obra de cada uno de los integrantes del grupo así como también el hardware (computa</w:t>
+      </w:r>
+      <w:r>
+        <w:t>dor) con el que cada uno cuenta, para la realización del presupuesto.</w:t>
+      </w:r>
+    </w:p>
+    <w:p>
+      <w:pPr>
+        <w:jc w:val="both"/>
+      </w:pPr>
+    </w:p>
+    <w:p>
+      <w:pPr>
+        <w:jc w:val="both"/>
+      </w:pPr>
+      <w:r>
+        <w:t>CONTENIDO: Para cada actividad principal identificada en el WBS (por ejemplo, fases del proyecto), indicar los recursos necesarios y los roles requeridos para ejecutarla.</w:t>
+      </w:r>
+    </w:p>
+    <w:p>
+      <w:pPr>
+        <w:jc w:val="both"/>
+      </w:pPr>
       <w:r>
         <w:t>Tamaño sugerido: 1 página</w:t>
       </w:r>
     </w:p>
     <w:p>
       <w:pPr>
+        <w:jc w:val="both"/>
         <w:rPr>
           <w:b/>
         </w:rPr>
@@ -199,89 +242,554 @@
         <w:rPr>
           <w:b/>
         </w:rPr>
-        <w:t xml:space="preserve">Asignación de </w:t>
+        <w:t>Asignación de Presupuesto y Justificación</w:t>
+      </w:r>
+    </w:p>
+    <w:p>
+      <w:pPr>
+        <w:jc w:val="both"/>
+      </w:pPr>
+      <w:r>
+        <w:t xml:space="preserve">La elaboración de un presupuesto resulta clave para la administración financiera de cualquier proyecto. Al realizar el flujo de caja ayuda a planificar, desarrollar y usar presupuestos de manera efectiva. </w:t>
+      </w:r>
+      <w:sdt>
+        <w:sdtPr>
+          <w:id w:val="608322071"/>
+          <w:citation/>
+        </w:sdtPr>
+        <w:sdtEndPr/>
+        <w:sdtContent>
+          <w:r>
+            <w:fldChar w:fldCharType="begin"/>
+          </w:r>
+          <w:r>
+            <w:instrText xml:space="preserve"> CITATION Sha \l 3082 </w:instrText>
+          </w:r>
+          <w:r>
+            <w:fldChar w:fldCharType="separate"/>
+          </w:r>
+          <w:r>
+            <w:rPr>
+              <w:noProof/>
+            </w:rPr>
+            <w:t>[3]</w:t>
+          </w:r>
+          <w:r>
+            <w:fldChar w:fldCharType="end"/>
+          </w:r>
+        </w:sdtContent>
+      </w:sdt>
+      <w:r>
+        <w:t xml:space="preserve"> </w:t>
+      </w:r>
+      <w:r>
+        <w:t>Siempre es recomendable realizar el flujo de caja antes de empezar el proyecto o antes de invertir en cualquier actividad; sin embargo, como sabemos que no se debería improvisar a medida lo que se está realizando, en este flujo de caja los únicos valores realizados a medida son los salarios mensuales de cada integrante del grupo</w:t>
+      </w:r>
+      <w:r>
+        <w:t xml:space="preserve"> debido a que es una actividad académica</w:t>
+      </w:r>
+      <w:r>
+        <w:t xml:space="preserve">. </w:t>
+      </w:r>
+    </w:p>
+    <w:p>
+      <w:pPr>
+        <w:jc w:val="both"/>
+      </w:pPr>
+      <w:r>
+        <w:t>En el caso del proyecto actual se tuvo en cuenta las siguientes consideraciones:</w:t>
+      </w:r>
+    </w:p>
+    <w:p>
+      <w:pPr>
+        <w:pStyle w:val="Prrafodelista"/>
+        <w:numPr>
+          <w:ilvl w:val="0"/>
+          <w:numId w:val="2"/>
+        </w:numPr>
+        <w:jc w:val="both"/>
+      </w:pPr>
+      <w:r>
+        <w:t>El flujo de caja se realizó sobre 6 periodos (meses) desde el periodo 0 (inicial) hasta el periodo 5 (final)</w:t>
+      </w:r>
+    </w:p>
+    <w:p>
+      <w:pPr>
+        <w:pStyle w:val="Prrafodelista"/>
+        <w:numPr>
+          <w:ilvl w:val="0"/>
+          <w:numId w:val="2"/>
+        </w:numPr>
+        <w:jc w:val="both"/>
+      </w:pPr>
+      <w:r>
+        <w:lastRenderedPageBreak/>
+        <w:t>Hubo ventas por</w:t>
+      </w:r>
+      <w:r>
+        <w:t xml:space="preserve"> $0.00</w:t>
+      </w:r>
+      <w:r>
+        <w:t xml:space="preserve"> desde el periodo hasta el periodo 6.</w:t>
+      </w:r>
+    </w:p>
+    <w:p>
+      <w:pPr>
+        <w:pStyle w:val="Prrafodelista"/>
+        <w:numPr>
+          <w:ilvl w:val="0"/>
+          <w:numId w:val="2"/>
+        </w:numPr>
+        <w:jc w:val="both"/>
+      </w:pPr>
+      <w:r>
+        <w:t xml:space="preserve">Hubo costos de ventas equivalentes a </w:t>
+      </w:r>
+      <w:r>
+        <w:t>$</w:t>
+      </w:r>
+      <w:r>
+        <w:t>0</w:t>
+      </w:r>
+      <w:r>
+        <w:t>.00</w:t>
+      </w:r>
+      <w:r>
+        <w:t>.</w:t>
+      </w:r>
+    </w:p>
+    <w:p>
+      <w:pPr>
+        <w:pStyle w:val="Prrafodelista"/>
+        <w:numPr>
+          <w:ilvl w:val="0"/>
+          <w:numId w:val="2"/>
+        </w:numPr>
+        <w:jc w:val="both"/>
+      </w:pPr>
+      <w:r>
+        <w:t xml:space="preserve">Se tomaron en cuenta </w:t>
+      </w:r>
+      <w:r>
+        <w:t>otros costos de $200,</w:t>
+      </w:r>
+      <w:r>
+        <w:t>000</w:t>
+      </w:r>
+      <w:r>
+        <w:t>.00</w:t>
+      </w:r>
+      <w:r>
+        <w:t xml:space="preserve"> en el periodo 0, luego equiva</w:t>
+      </w:r>
+      <w:r>
+        <w:t>lentes al 30% del costo inicial; por concepto de:</w:t>
+      </w:r>
+    </w:p>
+    <w:p>
+      <w:pPr>
+        <w:pStyle w:val="Prrafodelista"/>
+        <w:numPr>
+          <w:ilvl w:val="1"/>
+          <w:numId w:val="2"/>
+        </w:numPr>
+        <w:jc w:val="both"/>
+      </w:pPr>
+      <w:r>
+        <w:t>Entrenamiento de personal por alguna eventualidad.</w:t>
+      </w:r>
+    </w:p>
+    <w:p>
+      <w:pPr>
+        <w:pStyle w:val="Prrafodelista"/>
+        <w:numPr>
+          <w:ilvl w:val="0"/>
+          <w:numId w:val="2"/>
+        </w:numPr>
+        <w:jc w:val="both"/>
+      </w:pPr>
+      <w:r>
+        <w:t>Inversión inicial por $4’600</w:t>
+      </w:r>
+      <w:r>
+        <w:t>,</w:t>
+      </w:r>
+      <w:r>
+        <w:t>000</w:t>
+      </w:r>
+      <w:r>
+        <w:t>.00</w:t>
+      </w:r>
+      <w:r>
+        <w:t xml:space="preserve"> (Por concepto de Hardware y su respectiva depreciación)</w:t>
+      </w:r>
+      <w:r>
+        <w:t xml:space="preserve">. Lo anterior, tomado en base al artículo 2 del Decreto 3019 de 1989 disponiendo la vida útil de </w:t>
+      </w:r>
+      <w:r>
+        <w:t xml:space="preserve">los activos fijos depreciables. </w:t>
+      </w:r>
+      <w:sdt>
+        <w:sdtPr>
+          <w:id w:val="2137523235"/>
+          <w:citation/>
+        </w:sdtPr>
+        <w:sdtContent>
+          <w:r>
+            <w:fldChar w:fldCharType="begin"/>
+          </w:r>
+          <w:r>
+            <w:instrText xml:space="preserve"> CITATION Oso10 \l 3082 </w:instrText>
+          </w:r>
+          <w:r>
+            <w:fldChar w:fldCharType="separate"/>
+          </w:r>
+          <w:r>
+            <w:rPr>
+              <w:noProof/>
+            </w:rPr>
+            <w:t>[4]</w:t>
+          </w:r>
+          <w:r>
+            <w:fldChar w:fldCharType="end"/>
+          </w:r>
+        </w:sdtContent>
+      </w:sdt>
+    </w:p>
+    <w:p>
+      <w:pPr>
+        <w:pStyle w:val="Prrafodelista"/>
+        <w:numPr>
+          <w:ilvl w:val="0"/>
+          <w:numId w:val="2"/>
+        </w:numPr>
+        <w:jc w:val="both"/>
+      </w:pPr>
+      <w:r>
+        <w:t xml:space="preserve">Capital a depreciar sobre 3 años según </w:t>
+      </w:r>
+      <w:r>
+        <w:t>método</w:t>
+      </w:r>
+      <w:r>
+        <w:t xml:space="preserve"> de </w:t>
+      </w:r>
+      <w:r>
+        <w:t>línea</w:t>
+      </w:r>
+      <w:r>
+        <w:t xml:space="preserve"> recta</w:t>
+      </w:r>
+      <w:r>
+        <w:t xml:space="preserve"> dando como resultado </w:t>
+      </w:r>
+      <w:r>
+        <w:t>36 meses</w:t>
+      </w:r>
+      <w:r>
+        <w:t>.</w:t>
+      </w:r>
+    </w:p>
+    <w:p>
+      <w:pPr>
+        <w:pStyle w:val="Prrafodelista"/>
+        <w:numPr>
+          <w:ilvl w:val="0"/>
+          <w:numId w:val="2"/>
+        </w:numPr>
+        <w:jc w:val="both"/>
+      </w:pPr>
+      <w:r>
+        <w:t xml:space="preserve">Valor de rescate 0$, debido a que no se </w:t>
+      </w:r>
+      <w:r>
+        <w:t>venderán</w:t>
+      </w:r>
+      <w:r>
+        <w:t xml:space="preserve"> los equipos al final</w:t>
+      </w:r>
+    </w:p>
+    <w:p>
+      <w:pPr>
+        <w:pStyle w:val="Prrafodelista"/>
+        <w:numPr>
+          <w:ilvl w:val="0"/>
+          <w:numId w:val="2"/>
+        </w:numPr>
+        <w:jc w:val="both"/>
+      </w:pPr>
+      <w:r>
+        <w:t>Tasa impositiva de</w:t>
+      </w:r>
+      <w:r>
+        <w:t>l</w:t>
+      </w:r>
+      <w:r>
+        <w:t xml:space="preserve"> 30%</w:t>
+      </w:r>
+      <w:r>
+        <w:t xml:space="preserve"> aplicado por la Reforma Tributaria, Ley 1739 de 2014, a </w:t>
+      </w:r>
+      <w:r>
+        <w:t xml:space="preserve">todas las empresas en Colombia. </w:t>
+      </w:r>
+      <w:sdt>
+        <w:sdtPr>
+          <w:id w:val="402880737"/>
+          <w:citation/>
+        </w:sdtPr>
+        <w:sdtContent>
+          <w:r>
+            <w:fldChar w:fldCharType="begin"/>
+          </w:r>
+          <w:r>
+            <w:instrText xml:space="preserve"> CITATION Res15 \l 3082 </w:instrText>
+          </w:r>
+          <w:r>
+            <w:fldChar w:fldCharType="separate"/>
+          </w:r>
+          <w:r>
+            <w:rPr>
+              <w:noProof/>
+            </w:rPr>
+            <w:t>[5]</w:t>
+          </w:r>
+          <w:r>
+            <w:fldChar w:fldCharType="end"/>
+          </w:r>
+        </w:sdtContent>
+      </w:sdt>
+    </w:p>
+    <w:p>
+      <w:pPr>
+        <w:pStyle w:val="Prrafodelista"/>
+        <w:numPr>
+          <w:ilvl w:val="0"/>
+          <w:numId w:val="2"/>
+        </w:numPr>
+        <w:jc w:val="both"/>
+      </w:pPr>
+      <w:r>
+        <w:t>Capital inicial de trabajo</w:t>
+      </w:r>
+      <w:r>
+        <w:t xml:space="preserve"> por $</w:t>
+      </w:r>
+      <w:r>
+        <w:t>10’000,000.00 para el periodo 0, y un valor de $500,000.00 hasta el periodo 4; por conceptos de:</w:t>
+      </w:r>
+    </w:p>
+    <w:p>
+      <w:pPr>
+        <w:pStyle w:val="Prrafodelista"/>
+        <w:numPr>
+          <w:ilvl w:val="1"/>
+          <w:numId w:val="2"/>
+        </w:numPr>
+        <w:jc w:val="both"/>
+      </w:pPr>
+      <w:r>
+        <w:t>Mano de Obra por cada integrante del grupo.</w:t>
+      </w:r>
+    </w:p>
+    <w:p>
+      <w:pPr>
+        <w:pStyle w:val="Prrafodelista"/>
+        <w:numPr>
+          <w:ilvl w:val="1"/>
+          <w:numId w:val="2"/>
+        </w:numPr>
+        <w:jc w:val="both"/>
+      </w:pPr>
+      <w:r>
+        <w:t>Endeudamiento pa</w:t>
+      </w:r>
+      <w:r>
+        <w:t xml:space="preserve">ra tener un capital de reserva. </w:t>
+      </w:r>
+      <w:sdt>
+        <w:sdtPr>
+          <w:id w:val="811450473"/>
+          <w:citation/>
+        </w:sdtPr>
+        <w:sdtContent>
+          <w:r>
+            <w:fldChar w:fldCharType="begin"/>
+          </w:r>
+          <w:r>
+            <w:instrText xml:space="preserve"> CITATION Ger10 \l 3082 </w:instrText>
+          </w:r>
+          <w:r>
+            <w:fldChar w:fldCharType="separate"/>
+          </w:r>
+          <w:r>
+            <w:rPr>
+              <w:noProof/>
+            </w:rPr>
+            <w:t>[6]</w:t>
+          </w:r>
+          <w:r>
+            <w:fldChar w:fldCharType="end"/>
+          </w:r>
+        </w:sdtContent>
+      </w:sdt>
+    </w:p>
+    <w:p>
+      <w:pPr>
+        <w:jc w:val="both"/>
+      </w:pPr>
+      <w:r>
+        <w:t>Por último, se realizó el cálculo del valor presente neto</w:t>
+      </w:r>
+      <w:r>
+        <w:t xml:space="preserve"> (VPN)</w:t>
+      </w:r>
+      <w:r>
+        <w:t xml:space="preserve"> del proyecto</w:t>
+      </w:r>
+      <w:r>
+        <w:t>,</w:t>
+      </w:r>
+      <w:r>
+        <w:t xml:space="preserve"> solamente teniendo en cuenta los seis periodos a trabajar durante el semestre para saber si es rentable o no ejecutarlo. Teniendo en cuenta una tasa de oportunidad del </w:t>
+      </w:r>
+      <w:r>
+        <w:t>3</w:t>
+      </w:r>
+      <w:r>
+        <w:t>0%</w:t>
+      </w:r>
+      <w:r>
+        <w:t xml:space="preserve"> </w:t>
+      </w:r>
+      <w:sdt>
+        <w:sdtPr>
+          <w:id w:val="1663425937"/>
+          <w:citation/>
+        </w:sdtPr>
+        <w:sdtContent>
+          <w:r>
+            <w:fldChar w:fldCharType="begin"/>
+          </w:r>
+          <w:r>
+            <w:instrText xml:space="preserve"> CITATION Nav11 \l 3082 </w:instrText>
+          </w:r>
+          <w:r>
+            <w:fldChar w:fldCharType="separate"/>
+          </w:r>
+          <w:r>
+            <w:rPr>
+              <w:noProof/>
+            </w:rPr>
+            <w:t>[7]</w:t>
+          </w:r>
+          <w:r>
+            <w:fldChar w:fldCharType="end"/>
+          </w:r>
+        </w:sdtContent>
+      </w:sdt>
+      <w:r>
+        <w:t xml:space="preserve">, es decir, queremos obtener al menos el </w:t>
+      </w:r>
+      <w:r>
+        <w:t>3</w:t>
+      </w:r>
+      <w:r>
+        <w:t xml:space="preserve">0% de la inversión inicial del proyecto en los seis periodos calculados. </w:t>
+      </w:r>
+    </w:p>
+    <w:p>
+      <w:pPr>
+        <w:jc w:val="both"/>
+      </w:pPr>
+      <w:r>
+        <w:t>El valor del VPN al ser positivo significa que el valor del grupo de trabajo tendrá un incremento equivalente al valor allí representado y además, nos dice que al tener un VPN mayor a cero el proyecto es rentable y se debería implementar.</w:t>
+      </w:r>
+      <w:r>
+        <w:t xml:space="preserve"> </w:t>
+      </w:r>
+      <w:sdt>
+        <w:sdtPr>
+          <w:id w:val="-1041127504"/>
+          <w:citation/>
+        </w:sdtPr>
+        <w:sdtContent>
+          <w:r>
+            <w:fldChar w:fldCharType="begin"/>
+          </w:r>
+          <w:r>
+            <w:instrText xml:space="preserve"> CITATION Vaq13 \l 3082 </w:instrText>
+          </w:r>
+          <w:r>
+            <w:fldChar w:fldCharType="separate"/>
+          </w:r>
+          <w:r>
+            <w:rPr>
+              <w:noProof/>
+            </w:rPr>
+            <w:t>[8]</w:t>
+          </w:r>
+          <w:r>
+            <w:fldChar w:fldCharType="end"/>
+          </w:r>
+        </w:sdtContent>
+      </w:sdt>
+    </w:p>
+    <w:p>
+      <w:pPr>
+        <w:jc w:val="both"/>
+      </w:pPr>
+      <w:r>
+        <w:t>Se puede ver el detalle del presupuesto en el adjunto {</w:t>
       </w:r>
       <w:r>
         <w:rPr>
-          <w:b/>
+          <w:color w:val="0070C0"/>
         </w:rPr>
-        <w:t>Presupuesto y Justificación</w:t>
-      </w:r>
-    </w:p>
-    <w:p>
-      <w:bookmarkStart w:id="0" w:name="_GoBack"/>
-      <w:bookmarkEnd w:id="0"/>
-    </w:p>
-    <w:p/>
-    <w:p>
-      <w:pPr>
-        <w:jc w:val="both"/>
-      </w:pPr>
-    </w:p>
-    <w:p>
-      <w:pPr>
-        <w:jc w:val="both"/>
-      </w:pPr>
-    </w:p>
-    <w:p>
-      <w:pPr>
-        <w:jc w:val="both"/>
-      </w:pPr>
-    </w:p>
-    <w:p>
-      <w:pPr>
-        <w:jc w:val="both"/>
-      </w:pPr>
-    </w:p>
-    <w:p>
-      <w:pPr>
-        <w:jc w:val="both"/>
-      </w:pPr>
-    </w:p>
-    <w:p>
-      <w:pPr>
-        <w:jc w:val="both"/>
-      </w:pPr>
-    </w:p>
-    <w:p>
-      <w:pPr>
-        <w:jc w:val="both"/>
-      </w:pPr>
-    </w:p>
-    <w:p>
-      <w:pPr>
-        <w:jc w:val="both"/>
-      </w:pPr>
-    </w:p>
-    <w:p>
-      <w:pPr>
-        <w:jc w:val="both"/>
-      </w:pPr>
-    </w:p>
-    <w:p>
-      <w:pPr>
-        <w:jc w:val="both"/>
-      </w:pPr>
-    </w:p>
-    <w:p>
-      <w:pPr>
-        <w:jc w:val="both"/>
-      </w:pPr>
-    </w:p>
-    <w:p>
-      <w:pPr>
-        <w:jc w:val="both"/>
-      </w:pPr>
+        <w:t>9.3.4</w:t>
+      </w:r>
+      <w:proofErr w:type="gramStart"/>
+      <w:r>
+        <w:rPr>
+          <w:color w:val="0070C0"/>
+        </w:rPr>
+        <w:t>_(</w:t>
+      </w:r>
+      <w:proofErr w:type="spellStart"/>
+      <w:proofErr w:type="gramEnd"/>
+      <w:r>
+        <w:rPr>
+          <w:color w:val="0070C0"/>
+        </w:rPr>
+        <w:t>Snoutpoint</w:t>
+      </w:r>
+      <w:proofErr w:type="spellEnd"/>
+      <w:r>
+        <w:rPr>
+          <w:color w:val="0070C0"/>
+        </w:rPr>
+        <w:t>)</w:t>
+      </w:r>
+      <w:proofErr w:type="spellStart"/>
+      <w:r>
+        <w:rPr>
+          <w:color w:val="0070C0"/>
+        </w:rPr>
+        <w:t>Asignacion</w:t>
+      </w:r>
+      <w:proofErr w:type="spellEnd"/>
+      <w:r>
+        <w:rPr>
+          <w:color w:val="0070C0"/>
+        </w:rPr>
+        <w:t xml:space="preserve"> de Presupuesto</w:t>
+      </w:r>
+      <w:r>
+        <w:t>}</w:t>
+      </w:r>
     </w:p>
     <w:sdt>
       <w:sdtPr>
-        <w:id w:val="-1895102134"/>
-        <w:docPartObj>
-          <w:docPartGallery w:val="Bibliographies"/>
-          <w:docPartUnique/>
-        </w:docPartObj>
-      </w:sdtPr>
-      <w:sdtEndPr>
         <w:rPr>
           <w:rFonts w:asciiTheme="minorHAnsi" w:eastAsiaTheme="minorHAnsi" w:hAnsiTheme="minorHAnsi" w:cstheme="minorBidi"/>
           <w:b w:val="0"/>
@@ -291,11 +799,18 @@
           <w:szCs w:val="22"/>
           <w:lang w:eastAsia="en-US"/>
         </w:rPr>
-      </w:sdtEndPr>
+        <w:id w:val="-1895102134"/>
+        <w:docPartObj>
+          <w:docPartGallery w:val="Bibliographies"/>
+          <w:docPartUnique/>
+        </w:docPartObj>
+      </w:sdtPr>
+      <w:sdtEndPr/>
       <w:sdtContent>
         <w:p>
           <w:pPr>
             <w:pStyle w:val="Ttulo1"/>
+            <w:jc w:val="both"/>
           </w:pPr>
           <w:r>
             <w:t>Bibliografía</w:t>
@@ -306,9 +821,11 @@
             <w:id w:val="111145805"/>
             <w:bibliography/>
           </w:sdtPr>
+          <w:sdtEndPr/>
           <w:sdtContent>
             <w:p>
               <w:pPr>
+                <w:jc w:val="both"/>
                 <w:rPr>
                   <w:noProof/>
                 </w:rPr>
@@ -336,12 +853,12 @@
                 <w:tblLook w:val="04A0" w:firstRow="1" w:lastRow="0" w:firstColumn="1" w:lastColumn="0" w:noHBand="0" w:noVBand="1"/>
               </w:tblPr>
               <w:tblGrid>
-                <w:gridCol w:w="322"/>
-                <w:gridCol w:w="8272"/>
+                <w:gridCol w:w="314"/>
+                <w:gridCol w:w="8280"/>
               </w:tblGrid>
               <w:tr>
                 <w:trPr>
-                  <w:divId w:val="1840608571"/>
+                  <w:divId w:val="899169106"/>
                   <w:tblCellSpacing w:w="15" w:type="dxa"/>
                 </w:trPr>
                 <w:tc>
@@ -403,7 +920,7 @@
               </w:tr>
               <w:tr>
                 <w:trPr>
-                  <w:divId w:val="1840608571"/>
+                  <w:divId w:val="899169106"/>
                   <w:tblCellSpacing w:w="15" w:type="dxa"/>
                 </w:trPr>
                 <w:tc>
@@ -449,10 +966,314 @@
                   </w:p>
                 </w:tc>
               </w:tr>
+              <w:tr>
+                <w:trPr>
+                  <w:divId w:val="899169106"/>
+                  <w:tblCellSpacing w:w="15" w:type="dxa"/>
+                </w:trPr>
+                <w:tc>
+                  <w:tcPr>
+                    <w:tcW w:w="50" w:type="pct"/>
+                    <w:hideMark/>
+                  </w:tcPr>
+                  <w:p>
+                    <w:pPr>
+                      <w:pStyle w:val="Bibliografa"/>
+                      <w:rPr>
+                        <w:rFonts w:eastAsiaTheme="minorEastAsia"/>
+                        <w:noProof/>
+                      </w:rPr>
+                    </w:pPr>
+                    <w:r>
+                      <w:rPr>
+                        <w:noProof/>
+                      </w:rPr>
+                      <w:t xml:space="preserve">[3] </w:t>
+                    </w:r>
+                  </w:p>
+                </w:tc>
+                <w:tc>
+                  <w:tcPr>
+                    <w:tcW w:w="0" w:type="auto"/>
+                    <w:hideMark/>
+                  </w:tcPr>
+                  <w:p>
+                    <w:pPr>
+                      <w:pStyle w:val="Bibliografa"/>
+                      <w:rPr>
+                        <w:rFonts w:eastAsiaTheme="minorEastAsia"/>
+                        <w:noProof/>
+                      </w:rPr>
+                    </w:pPr>
+                    <w:r>
+                      <w:rPr>
+                        <w:noProof/>
+                      </w:rPr>
+                      <w:t>J. Shapiro, «Elaboracion de un presupuesto,» 2001. [En línea]. Available: http://www.civicus.org/new/media/Elaboracion%20de%20un%20propuesto%20Part%201.pdf. [Último acceso: 08 Marzo 2015].</w:t>
+                    </w:r>
+                  </w:p>
+                </w:tc>
+              </w:tr>
+              <w:tr>
+                <w:trPr>
+                  <w:divId w:val="899169106"/>
+                  <w:tblCellSpacing w:w="15" w:type="dxa"/>
+                </w:trPr>
+                <w:tc>
+                  <w:tcPr>
+                    <w:tcW w:w="50" w:type="pct"/>
+                    <w:hideMark/>
+                  </w:tcPr>
+                  <w:p>
+                    <w:pPr>
+                      <w:pStyle w:val="Bibliografa"/>
+                      <w:rPr>
+                        <w:rFonts w:eastAsiaTheme="minorEastAsia"/>
+                        <w:noProof/>
+                      </w:rPr>
+                    </w:pPr>
+                    <w:r>
+                      <w:rPr>
+                        <w:noProof/>
+                      </w:rPr>
+                      <w:t>[4</w:t>
+                    </w:r>
+                    <w:r>
+                      <w:rPr>
+                        <w:noProof/>
+                      </w:rPr>
+                      <w:lastRenderedPageBreak/>
+                      <w:t xml:space="preserve">] </w:t>
+                    </w:r>
+                  </w:p>
+                </w:tc>
+                <w:tc>
+                  <w:tcPr>
+                    <w:tcW w:w="0" w:type="auto"/>
+                    <w:hideMark/>
+                  </w:tcPr>
+                  <w:p>
+                    <w:pPr>
+                      <w:pStyle w:val="Bibliografa"/>
+                      <w:rPr>
+                        <w:rFonts w:eastAsiaTheme="minorEastAsia"/>
+                        <w:noProof/>
+                      </w:rPr>
+                    </w:pPr>
+                    <w:r>
+                      <w:rPr>
+                        <w:noProof/>
+                      </w:rPr>
+                      <w:lastRenderedPageBreak/>
+                      <w:t xml:space="preserve">W. Osorio Suárez, «Gerencie,» 11 Agosto 2010. [En línea]. Available: </w:t>
+                    </w:r>
+                    <w:r>
+                      <w:rPr>
+                        <w:noProof/>
+                      </w:rPr>
+                      <w:lastRenderedPageBreak/>
+                      <w:t>http://www.gerencie.com/vida-util-de-los-activos.html. [Último acceso: 08 Marzo 2015].</w:t>
+                    </w:r>
+                  </w:p>
+                </w:tc>
+              </w:tr>
+              <w:tr>
+                <w:trPr>
+                  <w:divId w:val="899169106"/>
+                  <w:tblCellSpacing w:w="15" w:type="dxa"/>
+                </w:trPr>
+                <w:tc>
+                  <w:tcPr>
+                    <w:tcW w:w="50" w:type="pct"/>
+                    <w:hideMark/>
+                  </w:tcPr>
+                  <w:p>
+                    <w:pPr>
+                      <w:pStyle w:val="Bibliografa"/>
+                      <w:rPr>
+                        <w:rFonts w:eastAsiaTheme="minorEastAsia"/>
+                        <w:noProof/>
+                      </w:rPr>
+                    </w:pPr>
+                    <w:r>
+                      <w:rPr>
+                        <w:noProof/>
+                      </w:rPr>
+                      <w:lastRenderedPageBreak/>
+                      <w:t xml:space="preserve">[5] </w:t>
+                    </w:r>
+                  </w:p>
+                </w:tc>
+                <w:tc>
+                  <w:tcPr>
+                    <w:tcW w:w="0" w:type="auto"/>
+                    <w:hideMark/>
+                  </w:tcPr>
+                  <w:p>
+                    <w:pPr>
+                      <w:pStyle w:val="Bibliografa"/>
+                      <w:rPr>
+                        <w:rFonts w:eastAsiaTheme="minorEastAsia"/>
+                        <w:noProof/>
+                      </w:rPr>
+                    </w:pPr>
+                    <w:r>
+                      <w:rPr>
+                        <w:noProof/>
+                      </w:rPr>
+                      <w:t>T. Restrepo Rivera, «Portafolio,» 18 Febrero 2015. [En línea]. Available: http://www.portafolio.co/economia/impuestos-2015-colombia. [Último acceso: 08 Marzo 2015].</w:t>
+                    </w:r>
+                  </w:p>
+                </w:tc>
+              </w:tr>
+              <w:tr>
+                <w:trPr>
+                  <w:divId w:val="899169106"/>
+                  <w:tblCellSpacing w:w="15" w:type="dxa"/>
+                </w:trPr>
+                <w:tc>
+                  <w:tcPr>
+                    <w:tcW w:w="50" w:type="pct"/>
+                    <w:hideMark/>
+                  </w:tcPr>
+                  <w:p>
+                    <w:pPr>
+                      <w:pStyle w:val="Bibliografa"/>
+                      <w:rPr>
+                        <w:rFonts w:eastAsiaTheme="minorEastAsia"/>
+                        <w:noProof/>
+                      </w:rPr>
+                    </w:pPr>
+                    <w:r>
+                      <w:rPr>
+                        <w:noProof/>
+                      </w:rPr>
+                      <w:t xml:space="preserve">[6] </w:t>
+                    </w:r>
+                  </w:p>
+                </w:tc>
+                <w:tc>
+                  <w:tcPr>
+                    <w:tcW w:w="0" w:type="auto"/>
+                    <w:hideMark/>
+                  </w:tcPr>
+                  <w:p>
+                    <w:pPr>
+                      <w:pStyle w:val="Bibliografa"/>
+                      <w:rPr>
+                        <w:rFonts w:eastAsiaTheme="minorEastAsia"/>
+                        <w:noProof/>
+                      </w:rPr>
+                    </w:pPr>
+                    <w:r>
+                      <w:rPr>
+                        <w:noProof/>
+                      </w:rPr>
+                      <w:t>W. Osorio, «Gerencie,» 13 Junio 2010. [En línea]. Available: http://www.gerencie.com/fuentes-de-capital-de-trabajo.html. [Último acceso: 08 Marzo 2015].</w:t>
+                    </w:r>
+                  </w:p>
+                </w:tc>
+              </w:tr>
+              <w:tr>
+                <w:trPr>
+                  <w:divId w:val="899169106"/>
+                  <w:tblCellSpacing w:w="15" w:type="dxa"/>
+                </w:trPr>
+                <w:tc>
+                  <w:tcPr>
+                    <w:tcW w:w="50" w:type="pct"/>
+                    <w:hideMark/>
+                  </w:tcPr>
+                  <w:p>
+                    <w:pPr>
+                      <w:pStyle w:val="Bibliografa"/>
+                      <w:rPr>
+                        <w:rFonts w:eastAsiaTheme="minorEastAsia"/>
+                        <w:noProof/>
+                      </w:rPr>
+                    </w:pPr>
+                    <w:r>
+                      <w:rPr>
+                        <w:noProof/>
+                      </w:rPr>
+                      <w:t xml:space="preserve">[7] </w:t>
+                    </w:r>
+                  </w:p>
+                </w:tc>
+                <w:tc>
+                  <w:tcPr>
+                    <w:tcW w:w="0" w:type="auto"/>
+                    <w:hideMark/>
+                  </w:tcPr>
+                  <w:p>
+                    <w:pPr>
+                      <w:pStyle w:val="Bibliografa"/>
+                      <w:rPr>
+                        <w:rFonts w:eastAsiaTheme="minorEastAsia"/>
+                        <w:noProof/>
+                      </w:rPr>
+                    </w:pPr>
+                    <w:r>
+                      <w:rPr>
+                        <w:noProof/>
+                      </w:rPr>
+                      <w:t>D. Navarro Castaño, «Universidad Nacional de Colombia Sede Manizales,» 2011. [En línea]. Available: http://www.virtual.unal.edu.co/cursos/sedes/manizales/4010045/Lecciones/Cap%2010/10-1-2.htm. [Último acceso: 08 Marzo 2015].</w:t>
+                    </w:r>
+                  </w:p>
+                </w:tc>
+              </w:tr>
+              <w:tr>
+                <w:trPr>
+                  <w:divId w:val="899169106"/>
+                  <w:tblCellSpacing w:w="15" w:type="dxa"/>
+                </w:trPr>
+                <w:tc>
+                  <w:tcPr>
+                    <w:tcW w:w="50" w:type="pct"/>
+                    <w:hideMark/>
+                  </w:tcPr>
+                  <w:p>
+                    <w:pPr>
+                      <w:pStyle w:val="Bibliografa"/>
+                      <w:rPr>
+                        <w:rFonts w:eastAsiaTheme="minorEastAsia"/>
+                        <w:noProof/>
+                      </w:rPr>
+                    </w:pPr>
+                    <w:r>
+                      <w:rPr>
+                        <w:noProof/>
+                      </w:rPr>
+                      <w:t xml:space="preserve">[8] </w:t>
+                    </w:r>
+                  </w:p>
+                </w:tc>
+                <w:tc>
+                  <w:tcPr>
+                    <w:tcW w:w="0" w:type="auto"/>
+                    <w:hideMark/>
+                  </w:tcPr>
+                  <w:p>
+                    <w:pPr>
+                      <w:pStyle w:val="Bibliografa"/>
+                      <w:rPr>
+                        <w:rFonts w:eastAsiaTheme="minorEastAsia"/>
+                        <w:noProof/>
+                      </w:rPr>
+                    </w:pPr>
+                    <w:r>
+                      <w:rPr>
+                        <w:noProof/>
+                      </w:rPr>
+                      <w:t>J. D. Vaquiro C., «PYMES FUTURO, Asesoría y Consultoría para PYMES,» 29 Marzo 2013. [En línea]. Available: http://www.pymesfuturo.com/vpneto.htm. [Último acceso: 08 Marzo 2015].</w:t>
+                    </w:r>
+                  </w:p>
+                </w:tc>
+              </w:tr>
             </w:tbl>
             <w:p>
               <w:pPr>
-                <w:divId w:val="1840608571"/>
+                <w:divId w:val="899169106"/>
                 <w:rPr>
                   <w:rFonts w:eastAsia="Times New Roman"/>
                   <w:noProof/>
@@ -460,6 +1281,9 @@
               </w:pPr>
             </w:p>
             <w:p>
+              <w:pPr>
+                <w:jc w:val="both"/>
+              </w:pPr>
               <w:r>
                 <w:rPr>
                   <w:b/>
@@ -477,7 +1301,13 @@
         <w:jc w:val="both"/>
       </w:pPr>
       <w:r>
-        <w:t xml:space="preserve">[3] </w:t>
+        <w:t>[</w:t>
+      </w:r>
+      <w:r>
+        <w:t>9</w:t>
+      </w:r>
+      <w:r>
+        <w:t xml:space="preserve">] </w:t>
       </w:r>
       <w:proofErr w:type="spellStart"/>
       <w:r>
@@ -501,7 +1331,11 @@
         <w:jc w:val="both"/>
       </w:pPr>
     </w:p>
-    <w:p/>
+    <w:p>
+      <w:pPr>
+        <w:jc w:val="both"/>
+      </w:pPr>
+    </w:p>
     <w:sectPr>
       <w:pgSz w:w="11906" w:h="16838"/>
       <w:pgMar w:top="1417" w:right="1701" w:bottom="1417" w:left="1701" w:header="720" w:footer="720" w:gutter="0"/>
@@ -510,6 +1344,243 @@
     </w:sectPr>
   </w:body>
 </w:document>
+</file>
+
+<file path=word/numbering.xml><?xml version="1.0" encoding="utf-8"?>
+<w:numbering xmlns:wpc="http://schemas.microsoft.com/office/word/2010/wordprocessingCanvas" xmlns:mc="http://schemas.openxmlformats.org/markup-compatibility/2006" xmlns:o="urn:schemas-microsoft-com:office:office" xmlns:r="http://schemas.openxmlformats.org/officeDocument/2006/relationships" xmlns:m="http://schemas.openxmlformats.org/officeDocument/2006/math" xmlns:v="urn:schemas-microsoft-com:vml" xmlns:wp14="http://schemas.microsoft.com/office/word/2010/wordprocessingDrawing" xmlns:wp="http://schemas.openxmlformats.org/drawingml/2006/wordprocessingDrawing" xmlns:w10="urn:schemas-microsoft-com:office:word" xmlns:w="http://schemas.openxmlformats.org/wordprocessingml/2006/main" xmlns:w14="http://schemas.microsoft.com/office/word/2010/wordml" xmlns:wpg="http://schemas.microsoft.com/office/word/2010/wordprocessingGroup" xmlns:wpi="http://schemas.microsoft.com/office/word/2010/wordprocessingInk" xmlns:wne="http://schemas.microsoft.com/office/word/2006/wordml" xmlns:wps="http://schemas.microsoft.com/office/word/2010/wordprocessingShape" mc:Ignorable="w14 wp14">
+  <w:abstractNum w:abstractNumId="0">
+    <w:nsid w:val="086E11CC"/>
+    <w:multiLevelType w:val="hybridMultilevel"/>
+    <w:tmpl w:val="EB20B9E2"/>
+    <w:lvl w:ilvl="0" w:tplc="0C0A0001">
+      <w:start w:val="1"/>
+      <w:numFmt w:val="bullet"/>
+      <w:lvlText w:val=""/>
+      <w:lvlJc w:val="left"/>
+      <w:pPr>
+        <w:ind w:left="720" w:hanging="360"/>
+      </w:pPr>
+      <w:rPr>
+        <w:rFonts w:ascii="Symbol" w:hAnsi="Symbol" w:hint="default"/>
+      </w:rPr>
+    </w:lvl>
+    <w:lvl w:ilvl="1" w:tplc="0C0A0003" w:tentative="1">
+      <w:start w:val="1"/>
+      <w:numFmt w:val="bullet"/>
+      <w:lvlText w:val="o"/>
+      <w:lvlJc w:val="left"/>
+      <w:pPr>
+        <w:ind w:left="1440" w:hanging="360"/>
+      </w:pPr>
+      <w:rPr>
+        <w:rFonts w:ascii="Courier New" w:hAnsi="Courier New" w:cs="Courier New" w:hint="default"/>
+      </w:rPr>
+    </w:lvl>
+    <w:lvl w:ilvl="2" w:tplc="0C0A0005" w:tentative="1">
+      <w:start w:val="1"/>
+      <w:numFmt w:val="bullet"/>
+      <w:lvlText w:val=""/>
+      <w:lvlJc w:val="left"/>
+      <w:pPr>
+        <w:ind w:left="2160" w:hanging="360"/>
+      </w:pPr>
+      <w:rPr>
+        <w:rFonts w:ascii="Wingdings" w:hAnsi="Wingdings" w:hint="default"/>
+      </w:rPr>
+    </w:lvl>
+    <w:lvl w:ilvl="3" w:tplc="0C0A0001" w:tentative="1">
+      <w:start w:val="1"/>
+      <w:numFmt w:val="bullet"/>
+      <w:lvlText w:val=""/>
+      <w:lvlJc w:val="left"/>
+      <w:pPr>
+        <w:ind w:left="2880" w:hanging="360"/>
+      </w:pPr>
+      <w:rPr>
+        <w:rFonts w:ascii="Symbol" w:hAnsi="Symbol" w:hint="default"/>
+      </w:rPr>
+    </w:lvl>
+    <w:lvl w:ilvl="4" w:tplc="0C0A0003" w:tentative="1">
+      <w:start w:val="1"/>
+      <w:numFmt w:val="bullet"/>
+      <w:lvlText w:val="o"/>
+      <w:lvlJc w:val="left"/>
+      <w:pPr>
+        <w:ind w:left="3600" w:hanging="360"/>
+      </w:pPr>
+      <w:rPr>
+        <w:rFonts w:ascii="Courier New" w:hAnsi="Courier New" w:cs="Courier New" w:hint="default"/>
+      </w:rPr>
+    </w:lvl>
+    <w:lvl w:ilvl="5" w:tplc="0C0A0005" w:tentative="1">
+      <w:start w:val="1"/>
+      <w:numFmt w:val="bullet"/>
+      <w:lvlText w:val=""/>
+      <w:lvlJc w:val="left"/>
+      <w:pPr>
+        <w:ind w:left="4320" w:hanging="360"/>
+      </w:pPr>
+      <w:rPr>
+        <w:rFonts w:ascii="Wingdings" w:hAnsi="Wingdings" w:hint="default"/>
+      </w:rPr>
+    </w:lvl>
+    <w:lvl w:ilvl="6" w:tplc="0C0A0001" w:tentative="1">
+      <w:start w:val="1"/>
+      <w:numFmt w:val="bullet"/>
+      <w:lvlText w:val=""/>
+      <w:lvlJc w:val="left"/>
+      <w:pPr>
+        <w:ind w:left="5040" w:hanging="360"/>
+      </w:pPr>
+      <w:rPr>
+        <w:rFonts w:ascii="Symbol" w:hAnsi="Symbol" w:hint="default"/>
+      </w:rPr>
+    </w:lvl>
+    <w:lvl w:ilvl="7" w:tplc="0C0A0003" w:tentative="1">
+      <w:start w:val="1"/>
+      <w:numFmt w:val="bullet"/>
+      <w:lvlText w:val="o"/>
+      <w:lvlJc w:val="left"/>
+      <w:pPr>
+        <w:ind w:left="5760" w:hanging="360"/>
+      </w:pPr>
+      <w:rPr>
+        <w:rFonts w:ascii="Courier New" w:hAnsi="Courier New" w:cs="Courier New" w:hint="default"/>
+      </w:rPr>
+    </w:lvl>
+    <w:lvl w:ilvl="8" w:tplc="0C0A0005" w:tentative="1">
+      <w:start w:val="1"/>
+      <w:numFmt w:val="bullet"/>
+      <w:lvlText w:val=""/>
+      <w:lvlJc w:val="left"/>
+      <w:pPr>
+        <w:ind w:left="6480" w:hanging="360"/>
+      </w:pPr>
+      <w:rPr>
+        <w:rFonts w:ascii="Wingdings" w:hAnsi="Wingdings" w:hint="default"/>
+      </w:rPr>
+    </w:lvl>
+  </w:abstractNum>
+  <w:abstractNum w:abstractNumId="1">
+    <w:nsid w:val="730B4AC4"/>
+    <w:multiLevelType w:val="hybridMultilevel"/>
+    <w:tmpl w:val="7C1A5F12"/>
+    <w:lvl w:ilvl="0" w:tplc="0C0A0001">
+      <w:start w:val="1"/>
+      <w:numFmt w:val="bullet"/>
+      <w:lvlText w:val=""/>
+      <w:lvlJc w:val="left"/>
+      <w:pPr>
+        <w:ind w:left="720" w:hanging="360"/>
+      </w:pPr>
+      <w:rPr>
+        <w:rFonts w:ascii="Symbol" w:hAnsi="Symbol" w:hint="default"/>
+      </w:rPr>
+    </w:lvl>
+    <w:lvl w:ilvl="1" w:tplc="0C0A0003">
+      <w:start w:val="1"/>
+      <w:numFmt w:val="bullet"/>
+      <w:lvlText w:val="o"/>
+      <w:lvlJc w:val="left"/>
+      <w:pPr>
+        <w:ind w:left="1440" w:hanging="360"/>
+      </w:pPr>
+      <w:rPr>
+        <w:rFonts w:ascii="Courier New" w:hAnsi="Courier New" w:cs="Courier New" w:hint="default"/>
+      </w:rPr>
+    </w:lvl>
+    <w:lvl w:ilvl="2" w:tplc="0C0A0005" w:tentative="1">
+      <w:start w:val="1"/>
+      <w:numFmt w:val="bullet"/>
+      <w:lvlText w:val=""/>
+      <w:lvlJc w:val="left"/>
+      <w:pPr>
+        <w:ind w:left="2160" w:hanging="360"/>
+      </w:pPr>
+      <w:rPr>
+        <w:rFonts w:ascii="Wingdings" w:hAnsi="Wingdings" w:hint="default"/>
+      </w:rPr>
+    </w:lvl>
+    <w:lvl w:ilvl="3" w:tplc="0C0A0001" w:tentative="1">
+      <w:start w:val="1"/>
+      <w:numFmt w:val="bullet"/>
+      <w:lvlText w:val=""/>
+      <w:lvlJc w:val="left"/>
+      <w:pPr>
+        <w:ind w:left="2880" w:hanging="360"/>
+      </w:pPr>
+      <w:rPr>
+        <w:rFonts w:ascii="Symbol" w:hAnsi="Symbol" w:hint="default"/>
+      </w:rPr>
+    </w:lvl>
+    <w:lvl w:ilvl="4" w:tplc="0C0A0003" w:tentative="1">
+      <w:start w:val="1"/>
+      <w:numFmt w:val="bullet"/>
+      <w:lvlText w:val="o"/>
+      <w:lvlJc w:val="left"/>
+      <w:pPr>
+        <w:ind w:left="3600" w:hanging="360"/>
+      </w:pPr>
+      <w:rPr>
+        <w:rFonts w:ascii="Courier New" w:hAnsi="Courier New" w:cs="Courier New" w:hint="default"/>
+      </w:rPr>
+    </w:lvl>
+    <w:lvl w:ilvl="5" w:tplc="0C0A0005" w:tentative="1">
+      <w:start w:val="1"/>
+      <w:numFmt w:val="bullet"/>
+      <w:lvlText w:val=""/>
+      <w:lvlJc w:val="left"/>
+      <w:pPr>
+        <w:ind w:left="4320" w:hanging="360"/>
+      </w:pPr>
+      <w:rPr>
+        <w:rFonts w:ascii="Wingdings" w:hAnsi="Wingdings" w:hint="default"/>
+      </w:rPr>
+    </w:lvl>
+    <w:lvl w:ilvl="6" w:tplc="0C0A0001" w:tentative="1">
+      <w:start w:val="1"/>
+      <w:numFmt w:val="bullet"/>
+      <w:lvlText w:val=""/>
+      <w:lvlJc w:val="left"/>
+      <w:pPr>
+        <w:ind w:left="5040" w:hanging="360"/>
+      </w:pPr>
+      <w:rPr>
+        <w:rFonts w:ascii="Symbol" w:hAnsi="Symbol" w:hint="default"/>
+      </w:rPr>
+    </w:lvl>
+    <w:lvl w:ilvl="7" w:tplc="0C0A0003" w:tentative="1">
+      <w:start w:val="1"/>
+      <w:numFmt w:val="bullet"/>
+      <w:lvlText w:val="o"/>
+      <w:lvlJc w:val="left"/>
+      <w:pPr>
+        <w:ind w:left="5760" w:hanging="360"/>
+      </w:pPr>
+      <w:rPr>
+        <w:rFonts w:ascii="Courier New" w:hAnsi="Courier New" w:cs="Courier New" w:hint="default"/>
+      </w:rPr>
+    </w:lvl>
+    <w:lvl w:ilvl="8" w:tplc="0C0A0005" w:tentative="1">
+      <w:start w:val="1"/>
+      <w:numFmt w:val="bullet"/>
+      <w:lvlText w:val=""/>
+      <w:lvlJc w:val="left"/>
+      <w:pPr>
+        <w:ind w:left="6480" w:hanging="360"/>
+      </w:pPr>
+      <w:rPr>
+        <w:rFonts w:ascii="Wingdings" w:hAnsi="Wingdings" w:hint="default"/>
+      </w:rPr>
+    </w:lvl>
+  </w:abstractNum>
+  <w:num w:numId="1">
+    <w:abstractNumId w:val="0"/>
+  </w:num>
+  <w:num w:numId="2">
+    <w:abstractNumId w:val="1"/>
+  </w:num>
+</w:numbering>
 </file>
 
 <file path=word/styles.xml><?xml version="1.0" encoding="utf-8"?>
@@ -777,6 +1848,17 @@
     <w:unhideWhenUsed/>
     <w:rsid w:val="00FA58D6"/>
   </w:style>
+  <w:style w:type="paragraph" w:styleId="Prrafodelista">
+    <w:name w:val="List Paragraph"/>
+    <w:basedOn w:val="Normal"/>
+    <w:uiPriority w:val="34"/>
+    <w:qFormat/>
+    <w:rsid w:val="00652468"/>
+    <w:pPr>
+      <w:ind w:left="720"/>
+      <w:contextualSpacing/>
+    </w:pPr>
+  </w:style>
 </w:styles>
 </file>
 
@@ -1044,6 +2126,17 @@
     <w:uiPriority w:val="37"/>
     <w:unhideWhenUsed/>
     <w:rsid w:val="00FA58D6"/>
+  </w:style>
+  <w:style w:type="paragraph" w:styleId="Prrafodelista">
+    <w:name w:val="List Paragraph"/>
+    <w:basedOn w:val="Normal"/>
+    <w:uiPriority w:val="34"/>
+    <w:qFormat/>
+    <w:rsid w:val="00652468"/>
+    <w:pPr>
+      <w:ind w:left="720"/>
+      <w:contextualSpacing/>
+    </w:pPr>
   </w:style>
 </w:styles>
 </file>
@@ -1381,11 +2474,152 @@
     </b:Author>
     <b:RefOrder>2</b:RefOrder>
   </b:Source>
+  <b:Source>
+    <b:Tag>Sha</b:Tag>
+    <b:SourceType>DocumentFromInternetSite</b:SourceType>
+    <b:Guid>{B7102E00-C633-4009-AB01-7BADACD46189}</b:Guid>
+    <b:Title>Elaboracion de un presupuesto</b:Title>
+    <b:Author>
+      <b:Author>
+        <b:NameList>
+          <b:Person>
+            <b:Last>Shapiro</b:Last>
+            <b:First>Janet</b:First>
+          </b:Person>
+        </b:NameList>
+      </b:Author>
+    </b:Author>
+    <b:Year>2001</b:Year>
+    <b:YearAccessed>2015</b:YearAccessed>
+    <b:MonthAccessed>Marzo</b:MonthAccessed>
+    <b:DayAccessed>08</b:DayAccessed>
+    <b:URL>http://www.civicus.org/new/media/Elaboracion%20de%20un%20propuesto%20Part%201.pdf</b:URL>
+    <b:RefOrder>3</b:RefOrder>
+  </b:Source>
+  <b:Source>
+    <b:Tag>Res15</b:Tag>
+    <b:SourceType>DocumentFromInternetSite</b:SourceType>
+    <b:Guid>{D7E9F437-489C-41CF-BE6C-BE7320B99C3E}</b:Guid>
+    <b:Title>Portafolio</b:Title>
+    <b:Year>2015</b:Year>
+    <b:Month>Febrero</b:Month>
+    <b:Day>18</b:Day>
+    <b:YearAccessed>2015</b:YearAccessed>
+    <b:MonthAccessed>Marzo</b:MonthAccessed>
+    <b:DayAccessed>08</b:DayAccessed>
+    <b:URL>http://www.portafolio.co/economia/impuestos-2015-colombia</b:URL>
+    <b:Author>
+      <b:Author>
+        <b:NameList>
+          <b:Person>
+            <b:Last>Restrepo Rivera</b:Last>
+            <b:First>Tulio</b:First>
+          </b:Person>
+        </b:NameList>
+      </b:Author>
+    </b:Author>
+    <b:RefOrder>5</b:RefOrder>
+  </b:Source>
+  <b:Source>
+    <b:Tag>Oso10</b:Tag>
+    <b:SourceType>DocumentFromInternetSite</b:SourceType>
+    <b:Guid>{8E8A71C2-D30D-49E2-A927-670293029FA1}</b:Guid>
+    <b:Title>Gerencie</b:Title>
+    <b:Year>2010</b:Year>
+    <b:Month>Agosto</b:Month>
+    <b:Day>11</b:Day>
+    <b:YearAccessed>2015</b:YearAccessed>
+    <b:MonthAccessed>Marzo</b:MonthAccessed>
+    <b:DayAccessed>08</b:DayAccessed>
+    <b:URL>http://www.gerencie.com/vida-util-de-los-activos.html</b:URL>
+    <b:Author>
+      <b:Author>
+        <b:NameList>
+          <b:Person>
+            <b:Last>Osorio Suárez</b:Last>
+            <b:First>William</b:First>
+          </b:Person>
+        </b:NameList>
+      </b:Author>
+    </b:Author>
+    <b:RefOrder>4</b:RefOrder>
+  </b:Source>
+  <b:Source>
+    <b:Tag>Ger10</b:Tag>
+    <b:SourceType>DocumentFromInternetSite</b:SourceType>
+    <b:Guid>{9E11A223-420E-4A7A-BCD4-55BEF6B0C5FD}</b:Guid>
+    <b:Title>Gerencie</b:Title>
+    <b:Year>2010</b:Year>
+    <b:Month>Junio</b:Month>
+    <b:Day>13</b:Day>
+    <b:YearAccessed>2015</b:YearAccessed>
+    <b:MonthAccessed>Marzo</b:MonthAccessed>
+    <b:DayAccessed>08</b:DayAccessed>
+    <b:URL>http://www.gerencie.com/fuentes-de-capital-de-trabajo.html</b:URL>
+    <b:Author>
+      <b:Author>
+        <b:NameList>
+          <b:Person>
+            <b:Last>Osorio</b:Last>
+            <b:First>William</b:First>
+          </b:Person>
+        </b:NameList>
+      </b:Author>
+    </b:Author>
+    <b:RefOrder>6</b:RefOrder>
+  </b:Source>
+  <b:Source>
+    <b:Tag>Nav11</b:Tag>
+    <b:SourceType>DocumentFromInternetSite</b:SourceType>
+    <b:Guid>{2E7D1E9F-1A71-49B6-A31E-A30D62B0DE66}</b:Guid>
+    <b:Title>Universidad Nacional de Colombia Sede Manizales</b:Title>
+    <b:Year>2011</b:Year>
+    <b:YearAccessed>2015</b:YearAccessed>
+    <b:MonthAccessed>Marzo</b:MonthAccessed>
+    <b:DayAccessed>08</b:DayAccessed>
+    <b:URL>http://www.virtual.unal.edu.co/cursos/sedes/manizales/4010045/Lecciones/Cap%2010/10-1-2.htm</b:URL>
+    <b:Author>
+      <b:Author>
+        <b:NameList>
+          <b:Person>
+            <b:Last>Navarro Castaño</b:Last>
+            <b:First>Diego</b:First>
+          </b:Person>
+        </b:NameList>
+      </b:Author>
+    </b:Author>
+    <b:RefOrder>7</b:RefOrder>
+  </b:Source>
+  <b:Source>
+    <b:Tag>Vaq13</b:Tag>
+    <b:SourceType>DocumentFromInternetSite</b:SourceType>
+    <b:Guid>{99E04B3F-9CD4-4A50-8FB5-7AEC79734EE8}</b:Guid>
+    <b:Title>PYMES FUTURO, Asesoría y Consultoría para PYMES</b:Title>
+    <b:Year>2013</b:Year>
+    <b:Month>Marzo</b:Month>
+    <b:Day>29</b:Day>
+    <b:YearAccessed>2015</b:YearAccessed>
+    <b:MonthAccessed>Marzo</b:MonthAccessed>
+    <b:DayAccessed>08</b:DayAccessed>
+    <b:URL>http://www.pymesfuturo.com/vpneto.htm</b:URL>
+    <b:Author>
+      <b:Author>
+        <b:NameList>
+          <b:Person>
+            <b:Last>Vaquiro C.</b:Last>
+            <b:Middle>Didier</b:Middle>
+            <b:First>Jose</b:First>
+          </b:Person>
+        </b:NameList>
+      </b:Author>
+    </b:Author>
+    <b:RefOrder>8</b:RefOrder>
+  </b:Source>
 </b:Sources>
 </file>
 
 <file path=customXml/itemProps1.xml><?xml version="1.0" encoding="utf-8"?>
-<ds:datastoreItem xmlns:ds="http://schemas.openxmlformats.org/officeDocument/2006/customXml" ds:itemID="{914724F2-B9A6-4ADA-A52A-ED52541D007A}">
+<ds:datastoreItem xmlns:ds="http://schemas.openxmlformats.org/officeDocument/2006/customXml" ds:itemID="{FEA787B2-E17F-4AC7-A16F-C4C4CADD5DEA}">
   <ds:schemaRefs>
     <ds:schemaRef ds:uri="http://schemas.openxmlformats.org/officeDocument/2006/bibliography"/>
   </ds:schemaRefs>

</xml_diff>